<commit_message>
Correct typos in JNDI names in MDBAndRAConfiguration.docx
svn path=/; revision=108
</commit_message>
<xml_diff>
--- a/jms2.0/docs/mdbconfig/MDBAndRAConfiguration.docx
+++ b/jms2.0/docs/mdbconfig/MDBAndRAConfiguration.docx
@@ -4245,13 +4245,34 @@
               <w:rPr>
                 <w:rStyle w:val="CodeChar"/>
               </w:rPr>
-              <w:t>java:/comp/env/</w:t>
+              <w:t>java:</w:t>
+            </w:r>
+            <w:r>
+              <w:rPr>
+                <w:rStyle w:val="CodeChar"/>
+              </w:rPr>
+              <w:t>comp/env/</w:t>
             </w:r>
             <w:r>
               <w:rPr>
                 <w:rStyle w:val="CodeChar"/>
               </w:rPr>
               <w:t>instanceName</w:t>
+            </w:r>
+            <w:r>
+              <w:rPr>
+                <w:rStyle w:val="CodeChar"/>
+              </w:rPr>
+              <w:t xml:space="preserve"> or java:</w:t>
+            </w:r>
+            <w:r>
+              <w:rPr>
+                <w:rStyle w:val="CodeChar"/>
+              </w:rPr>
+              <w:t xml:space="preserve">global/instanceName </w:t>
+            </w:r>
+            <w:r>
+              <w:t>(to be decided)</w:t>
             </w:r>
           </w:p>
         </w:tc>
@@ -4815,7 +4836,7 @@
         <w:b/>
         <w:noProof/>
       </w:rPr>
-      <w:t>1</w:t>
+      <w:t>9</w:t>
     </w:r>
     <w:r>
       <w:rPr>
@@ -9354,7 +9375,7 @@
 </file>
 
 <file path=customXml/itemProps1.xml><?xml version="1.0" encoding="utf-8"?>
-<ds:datastoreItem xmlns:ds="http://schemas.openxmlformats.org/officeDocument/2006/customXml" ds:itemID="{30B509EA-DE4D-42C5-B067-859368D46E1A}">
+<ds:datastoreItem xmlns:ds="http://schemas.openxmlformats.org/officeDocument/2006/customXml" ds:itemID="{854C1CF6-DBA1-4008-B91D-31E91955BF9F}">
   <ds:schemaRefs>
     <ds:schemaRef ds:uri="http://schemas.openxmlformats.org/officeDocument/2006/bibliography"/>
   </ds:schemaRefs>

</xml_diff>